<commit_message>
updated basic git commands in GITHUB document
</commit_message>
<xml_diff>
--- a/GITHUB.docx
+++ b/GITHUB.docx
@@ -1,6 +1,6 @@
 
 <file path=word/document.xml><?xml version="1.0" encoding="utf-8"?>
-<w:document xmlns:wpc="http://schemas.microsoft.com/office/word/2010/wordprocessingCanvas" xmlns:cx="http://schemas.microsoft.com/office/drawing/2014/chartex" xmlns:cx1="http://schemas.microsoft.com/office/drawing/2015/9/8/chartex" xmlns:cx2="http://schemas.microsoft.com/office/drawing/2015/10/21/chartex" xmlns:cx3="http://schemas.microsoft.com/office/drawing/2016/5/9/chartex" xmlns:cx4="http://schemas.microsoft.com/office/drawing/2016/5/10/chartex" xmlns:cx5="http://schemas.microsoft.com/office/drawing/2016/5/11/chartex" xmlns:cx6="http://schemas.microsoft.com/office/drawing/2016/5/12/chartex" xmlns:cx7="http://schemas.microsoft.com/office/drawing/2016/5/13/chartex" xmlns:cx8="http://schemas.microsoft.com/office/drawing/2016/5/14/chartex" xmlns:mc="http://schemas.openxmlformats.org/markup-compatibility/2006" xmlns:aink="http://schemas.microsoft.com/office/drawing/2016/ink" xmlns:am3d="http://schemas.microsoft.com/office/drawing/2017/model3d" xmlns:o="urn:schemas-microsoft-com:office:office" xmlns:oel="http://schemas.microsoft.com/office/2019/extlst" xmlns:r="http://schemas.openxmlformats.org/officeDocument/2006/relationships" xmlns:m="http://schemas.openxmlformats.org/officeDocument/2006/math" xmlns:v="urn:schemas-microsoft-com:vml" xmlns:wp14="http://schemas.microsoft.com/office/word/2010/wordprocessingDrawing" xmlns:wp="http://schemas.openxmlformats.org/drawingml/2006/wordprocessingDrawing" xmlns:w10="urn:schemas-microsoft-com:office:word" xmlns:w="http://schemas.openxmlformats.org/wordprocessingml/2006/main" xmlns:w14="http://schemas.microsoft.com/office/word/2010/wordml" xmlns:w15="http://schemas.microsoft.com/office/word/2012/wordml" xmlns:w16cex="http://schemas.microsoft.com/office/word/2018/wordml/cex" xmlns:w16cid="http://schemas.microsoft.com/office/word/2016/wordml/cid" xmlns:w16="http://schemas.microsoft.com/office/word/2018/wordml" xmlns:w16sdtdh="http://schemas.microsoft.com/office/word/2020/wordml/sdtdatahash" xmlns:w16se="http://schemas.microsoft.com/office/word/2015/wordml/symex" xmlns:wpg="http://schemas.microsoft.com/office/word/2010/wordprocessingGroup" xmlns:wpi="http://schemas.microsoft.com/office/word/2010/wordprocessingInk" xmlns:wne="http://schemas.microsoft.com/office/word/2006/wordml" xmlns:wps="http://schemas.microsoft.com/office/word/2010/wordprocessingShape" mc:Ignorable="w14 w15 w16se w16cid w16 w16cex w16sdtdh wp14">
+<w:document xmlns:wpc="http://schemas.microsoft.com/office/word/2010/wordprocessingCanvas" xmlns:cx="http://schemas.microsoft.com/office/drawing/2014/chartex" xmlns:cx1="http://schemas.microsoft.com/office/drawing/2015/9/8/chartex" xmlns:cx2="http://schemas.microsoft.com/office/drawing/2015/10/21/chartex" xmlns:cx3="http://schemas.microsoft.com/office/drawing/2016/5/9/chartex" xmlns:cx4="http://schemas.microsoft.com/office/drawing/2016/5/10/chartex" xmlns:cx5="http://schemas.microsoft.com/office/drawing/2016/5/11/chartex" xmlns:cx6="http://schemas.microsoft.com/office/drawing/2016/5/12/chartex" xmlns:cx7="http://schemas.microsoft.com/office/drawing/2016/5/13/chartex" xmlns:cx8="http://schemas.microsoft.com/office/drawing/2016/5/14/chartex" xmlns:mc="http://schemas.openxmlformats.org/markup-compatibility/2006" xmlns:aink="http://schemas.microsoft.com/office/drawing/2016/ink" xmlns:am3d="http://schemas.microsoft.com/office/drawing/2017/model3d" xmlns:o="urn:schemas-microsoft-com:office:office" xmlns:oel="http://schemas.microsoft.com/office/2019/extlst" xmlns:r="http://schemas.openxmlformats.org/officeDocument/2006/relationships" xmlns:m="http://schemas.openxmlformats.org/officeDocument/2006/math" xmlns:v="urn:schemas-microsoft-com:vml" xmlns:wp14="http://schemas.microsoft.com/office/word/2010/wordprocessingDrawing" xmlns:wp="http://schemas.openxmlformats.org/drawingml/2006/wordprocessingDrawing" xmlns:w10="urn:schemas-microsoft-com:office:word" xmlns:w="http://schemas.openxmlformats.org/wordprocessingml/2006/main" xmlns:w14="http://schemas.microsoft.com/office/word/2010/wordml" xmlns:w15="http://schemas.microsoft.com/office/word/2012/wordml" xmlns:w16cex="http://schemas.microsoft.com/office/word/2018/wordml/cex" xmlns:w16cid="http://schemas.microsoft.com/office/word/2016/wordml/cid" xmlns:w16="http://schemas.microsoft.com/office/word/2018/wordml" xmlns:w16du="http://schemas.microsoft.com/office/word/2023/wordml/word16du" xmlns:w16sdtdh="http://schemas.microsoft.com/office/word/2020/wordml/sdtdatahash" xmlns:w16se="http://schemas.microsoft.com/office/word/2015/wordml/symex" xmlns:wpg="http://schemas.microsoft.com/office/word/2010/wordprocessingGroup" xmlns:wpi="http://schemas.microsoft.com/office/word/2010/wordprocessingInk" xmlns:wne="http://schemas.microsoft.com/office/word/2006/wordml" xmlns:wps="http://schemas.microsoft.com/office/word/2010/wordprocessingShape" mc:Ignorable="w14 w15 w16se w16cid w16 w16cex w16sdtdh w16du wp14">
   <w:body>
     <w:p>
       <w:pPr>
@@ -120,7 +120,15 @@
     </w:p>
     <w:p>
       <w:r>
-        <w:t xml:space="preserve">When adding file to github remote repository for the first time follow these steps for resolving   above errors             </w:t>
+        <w:t xml:space="preserve">When adding file to </w:t>
+      </w:r>
+      <w:proofErr w:type="spellStart"/>
+      <w:r>
+        <w:t>github</w:t>
+      </w:r>
+      <w:proofErr w:type="spellEnd"/>
+      <w:r>
+        <w:t xml:space="preserve"> remote repository for the first time follow these steps for resolving   above errors             </w:t>
       </w:r>
     </w:p>
     <w:p>
@@ -132,11 +140,7 @@
         </w:numPr>
       </w:pPr>
       <w:r>
-        <w:t xml:space="preserve">create an empty folder in </w:t>
-      </w:r>
-      <w:proofErr w:type="gramStart"/>
-      <w:r>
-        <w:t xml:space="preserve">desktop </w:t>
+        <w:t xml:space="preserve">create an empty folder in desktop </w:t>
       </w:r>
       <w:r>
         <w:t>.</w:t>
@@ -145,11 +149,7 @@
         <w:t>G</w:t>
       </w:r>
       <w:r>
-        <w:t>o</w:t>
-      </w:r>
-      <w:proofErr w:type="gramEnd"/>
-      <w:r>
-        <w:t xml:space="preserve"> to the folder path created in desktop by using git bash command prompt and give the command cd c:/Users/username/Desktop/emptyfoldername which is created in desktop</w:t>
+        <w:t>o to the folder path created in desktop by using git bash command prompt and give the command cd c:/Users/username/Desktop/emptyfoldername which is created in desktop</w:t>
       </w:r>
     </w:p>
     <w:p>
@@ -161,8 +161,21 @@
         </w:numPr>
       </w:pPr>
       <w:r>
-        <w:t>Type command git init -&gt; for initializing github</w:t>
-      </w:r>
+        <w:t xml:space="preserve">Type command git </w:t>
+      </w:r>
+      <w:proofErr w:type="spellStart"/>
+      <w:r>
+        <w:t>init</w:t>
+      </w:r>
+      <w:proofErr w:type="spellEnd"/>
+      <w:r>
+        <w:t xml:space="preserve"> -&gt; for initializing </w:t>
+      </w:r>
+      <w:proofErr w:type="spellStart"/>
+      <w:r>
+        <w:t>github</w:t>
+      </w:r>
+      <w:proofErr w:type="spellEnd"/>
     </w:p>
     <w:p>
       <w:pPr>
@@ -266,15 +279,7 @@
         </w:numPr>
       </w:pPr>
       <w:r>
-        <w:t xml:space="preserve">git </w:t>
-      </w:r>
-      <w:proofErr w:type="gramStart"/>
-      <w:r>
-        <w:t>fetch</w:t>
-      </w:r>
-      <w:proofErr w:type="gramEnd"/>
-      <w:r>
-        <w:t xml:space="preserve"> upstream</w:t>
+        <w:t>git fetch upstream</w:t>
       </w:r>
     </w:p>
     <w:p>
@@ -285,8 +290,21 @@
           <w:numId w:val="1"/>
         </w:numPr>
       </w:pPr>
-      <w:r>
-        <w:t>goto futurescore folder -&gt; which has all the files</w:t>
+      <w:proofErr w:type="spellStart"/>
+      <w:r>
+        <w:t>goto</w:t>
+      </w:r>
+      <w:proofErr w:type="spellEnd"/>
+      <w:r>
+        <w:t xml:space="preserve"> </w:t>
+      </w:r>
+      <w:proofErr w:type="spellStart"/>
+      <w:r>
+        <w:t>futurescore</w:t>
+      </w:r>
+      <w:proofErr w:type="spellEnd"/>
+      <w:r>
+        <w:t xml:space="preserve"> folder -&gt; which has all the files</w:t>
       </w:r>
     </w:p>
     <w:p>
@@ -297,9 +315,11 @@
           <w:numId w:val="1"/>
         </w:numPr>
       </w:pPr>
+      <w:proofErr w:type="spellStart"/>
       <w:r>
         <w:t>dir</w:t>
       </w:r>
+      <w:proofErr w:type="spellEnd"/>
     </w:p>
     <w:p>
       <w:pPr>
@@ -384,8 +404,13 @@
         <w:t xml:space="preserve"> </w:t>
       </w:r>
       <w:r>
-        <w:t>git init</w:t>
-      </w:r>
+        <w:t xml:space="preserve">git </w:t>
+      </w:r>
+      <w:proofErr w:type="spellStart"/>
+      <w:r>
+        <w:t>init</w:t>
+      </w:r>
+      <w:proofErr w:type="spellEnd"/>
     </w:p>
     <w:p>
       <w:pPr>
@@ -403,18 +428,10 @@
         <w:t xml:space="preserve">           </w:t>
       </w:r>
       <w:r>
-        <w:t xml:space="preserve">   </w:t>
-      </w:r>
-      <w:proofErr w:type="gramStart"/>
-      <w:r>
-        <w:t xml:space="preserve">4 </w:t>
-      </w:r>
-      <w:r>
-        <w:t>)</w:t>
-      </w:r>
-      <w:proofErr w:type="gramEnd"/>
-      <w:r>
-        <w:t xml:space="preserve"> git add filenames of all the files</w:t>
+        <w:t xml:space="preserve">   4 </w:t>
+      </w:r>
+      <w:r>
+        <w:t>) git add filenames of all the files</w:t>
       </w:r>
       <w:r>
         <w:t xml:space="preserve"> with space</w:t>
@@ -450,6 +467,195 @@
       <w:r>
         <w:t>g</w:t>
       </w:r>
+    </w:p>
+    <w:p>
+      <w:pPr>
+        <w:ind w:left="360"/>
+        <w:rPr>
+          <w:b/>
+          <w:bCs/>
+        </w:rPr>
+      </w:pPr>
+      <w:r>
+        <w:rPr>
+          <w:b/>
+          <w:bCs/>
+        </w:rPr>
+        <w:lastRenderedPageBreak/>
+        <w:t>Basic GIT commands</w:t>
+      </w:r>
+    </w:p>
+    <w:p>
+      <w:pPr>
+        <w:pStyle w:val="ListParagraph"/>
+        <w:numPr>
+          <w:ilvl w:val="0"/>
+          <w:numId w:val="4"/>
+        </w:numPr>
+      </w:pPr>
+      <w:r>
+        <w:t>git add. – for adding multiple files</w:t>
+      </w:r>
+    </w:p>
+    <w:p>
+      <w:pPr>
+        <w:pStyle w:val="ListParagraph"/>
+        <w:numPr>
+          <w:ilvl w:val="0"/>
+          <w:numId w:val="4"/>
+        </w:numPr>
+      </w:pPr>
+      <w:r>
+        <w:t>git status -shows the status of the working tree and staging area.</w:t>
+      </w:r>
+    </w:p>
+    <w:p>
+      <w:pPr>
+        <w:pStyle w:val="ListParagraph"/>
+        <w:numPr>
+          <w:ilvl w:val="0"/>
+          <w:numId w:val="4"/>
+        </w:numPr>
+      </w:pPr>
+      <w:r>
+        <w:t>git log – for seeing the logs of all commits made.</w:t>
+      </w:r>
+    </w:p>
+    <w:p>
+      <w:pPr>
+        <w:pStyle w:val="ListParagraph"/>
+        <w:numPr>
+          <w:ilvl w:val="0"/>
+          <w:numId w:val="4"/>
+        </w:numPr>
+      </w:pPr>
+      <w:r>
+        <w:t>Git branch – creates new branch</w:t>
+      </w:r>
+    </w:p>
+    <w:p>
+      <w:pPr>
+        <w:pStyle w:val="ListParagraph"/>
+        <w:numPr>
+          <w:ilvl w:val="0"/>
+          <w:numId w:val="4"/>
+        </w:numPr>
+      </w:pPr>
+      <w:r>
+        <w:t xml:space="preserve">Git branch </w:t>
+      </w:r>
+      <w:proofErr w:type="spellStart"/>
+      <w:r>
+        <w:t>branch_name</w:t>
+      </w:r>
+      <w:proofErr w:type="spellEnd"/>
+    </w:p>
+    <w:p>
+      <w:pPr>
+        <w:pStyle w:val="ListParagraph"/>
+        <w:numPr>
+          <w:ilvl w:val="0"/>
+          <w:numId w:val="4"/>
+        </w:numPr>
+      </w:pPr>
+      <w:r>
+        <w:t xml:space="preserve">Git branch -d </w:t>
+      </w:r>
+      <w:proofErr w:type="spellStart"/>
+      <w:r>
+        <w:t>branchname</w:t>
+      </w:r>
+      <w:proofErr w:type="spellEnd"/>
+      <w:r>
+        <w:t>-&gt; to safe delete the specified branch</w:t>
+      </w:r>
+    </w:p>
+    <w:p>
+      <w:pPr>
+        <w:pStyle w:val="ListParagraph"/>
+        <w:numPr>
+          <w:ilvl w:val="0"/>
+          <w:numId w:val="4"/>
+        </w:numPr>
+      </w:pPr>
+      <w:r>
+        <w:t xml:space="preserve">Git branch -D </w:t>
+      </w:r>
+      <w:proofErr w:type="spellStart"/>
+      <w:r>
+        <w:t>branchname</w:t>
+      </w:r>
+      <w:proofErr w:type="spellEnd"/>
+      <w:r>
+        <w:t>-&gt;to force delete the specified branch</w:t>
+      </w:r>
+    </w:p>
+    <w:p>
+      <w:pPr>
+        <w:pStyle w:val="ListParagraph"/>
+        <w:numPr>
+          <w:ilvl w:val="0"/>
+          <w:numId w:val="4"/>
+        </w:numPr>
+      </w:pPr>
+      <w:r>
+        <w:t xml:space="preserve">Git checkout </w:t>
+      </w:r>
+      <w:proofErr w:type="spellStart"/>
+      <w:r>
+        <w:t>branchname</w:t>
+      </w:r>
+      <w:proofErr w:type="spellEnd"/>
+      <w:r>
+        <w:t>-&gt;for switching to a branch from another branch</w:t>
+      </w:r>
+    </w:p>
+    <w:p>
+      <w:pPr>
+        <w:pStyle w:val="ListParagraph"/>
+        <w:numPr>
+          <w:ilvl w:val="0"/>
+          <w:numId w:val="4"/>
+        </w:numPr>
+      </w:pPr>
+      <w:r>
+        <w:t xml:space="preserve">Git merge </w:t>
+      </w:r>
+      <w:proofErr w:type="spellStart"/>
+      <w:r>
+        <w:t>new_branch</w:t>
+      </w:r>
+      <w:proofErr w:type="spellEnd"/>
+      <w:r>
+        <w:t>-&gt;for merging the branch to target branch</w:t>
+      </w:r>
+    </w:p>
+    <w:p>
+      <w:pPr>
+        <w:pStyle w:val="ListParagraph"/>
+        <w:numPr>
+          <w:ilvl w:val="0"/>
+          <w:numId w:val="4"/>
+        </w:numPr>
+      </w:pPr>
+    </w:p>
+    <w:p>
+      <w:pPr>
+        <w:ind w:left="360"/>
+        <w:rPr>
+          <w:b/>
+          <w:bCs/>
+        </w:rPr>
+      </w:pPr>
+    </w:p>
+    <w:p>
+      <w:pPr>
+        <w:ind w:left="360"/>
+        <w:rPr>
+          <w:b/>
+          <w:bCs/>
+        </w:rPr>
+      </w:pPr>
     </w:p>
     <w:sectPr>
       <w:pgSz w:w="11906" w:h="16838"/>
@@ -462,7 +668,7 @@
 </file>
 
 <file path=word/numbering.xml><?xml version="1.0" encoding="utf-8"?>
-<w:numbering xmlns:wpc="http://schemas.microsoft.com/office/word/2010/wordprocessingCanvas" xmlns:cx="http://schemas.microsoft.com/office/drawing/2014/chartex" xmlns:cx1="http://schemas.microsoft.com/office/drawing/2015/9/8/chartex" xmlns:cx2="http://schemas.microsoft.com/office/drawing/2015/10/21/chartex" xmlns:cx3="http://schemas.microsoft.com/office/drawing/2016/5/9/chartex" xmlns:cx4="http://schemas.microsoft.com/office/drawing/2016/5/10/chartex" xmlns:cx5="http://schemas.microsoft.com/office/drawing/2016/5/11/chartex" xmlns:cx6="http://schemas.microsoft.com/office/drawing/2016/5/12/chartex" xmlns:cx7="http://schemas.microsoft.com/office/drawing/2016/5/13/chartex" xmlns:cx8="http://schemas.microsoft.com/office/drawing/2016/5/14/chartex" xmlns:mc="http://schemas.openxmlformats.org/markup-compatibility/2006" xmlns:aink="http://schemas.microsoft.com/office/drawing/2016/ink" xmlns:am3d="http://schemas.microsoft.com/office/drawing/2017/model3d" xmlns:o="urn:schemas-microsoft-com:office:office" xmlns:oel="http://schemas.microsoft.com/office/2019/extlst" xmlns:r="http://schemas.openxmlformats.org/officeDocument/2006/relationships" xmlns:m="http://schemas.openxmlformats.org/officeDocument/2006/math" xmlns:v="urn:schemas-microsoft-com:vml" xmlns:wp14="http://schemas.microsoft.com/office/word/2010/wordprocessingDrawing" xmlns:wp="http://schemas.openxmlformats.org/drawingml/2006/wordprocessingDrawing" xmlns:w10="urn:schemas-microsoft-com:office:word" xmlns:w="http://schemas.openxmlformats.org/wordprocessingml/2006/main" xmlns:w14="http://schemas.microsoft.com/office/word/2010/wordml" xmlns:w15="http://schemas.microsoft.com/office/word/2012/wordml" xmlns:w16cex="http://schemas.microsoft.com/office/word/2018/wordml/cex" xmlns:w16cid="http://schemas.microsoft.com/office/word/2016/wordml/cid" xmlns:w16="http://schemas.microsoft.com/office/word/2018/wordml" xmlns:w16sdtdh="http://schemas.microsoft.com/office/word/2020/wordml/sdtdatahash" xmlns:w16se="http://schemas.microsoft.com/office/word/2015/wordml/symex" xmlns:wpg="http://schemas.microsoft.com/office/word/2010/wordprocessingGroup" xmlns:wpi="http://schemas.microsoft.com/office/word/2010/wordprocessingInk" xmlns:wne="http://schemas.microsoft.com/office/word/2006/wordml" xmlns:wps="http://schemas.microsoft.com/office/word/2010/wordprocessingShape" mc:Ignorable="w14 w15 w16se w16cid w16 w16cex w16sdtdh wp14">
+<w:numbering xmlns:wpc="http://schemas.microsoft.com/office/word/2010/wordprocessingCanvas" xmlns:cx="http://schemas.microsoft.com/office/drawing/2014/chartex" xmlns:cx1="http://schemas.microsoft.com/office/drawing/2015/9/8/chartex" xmlns:cx2="http://schemas.microsoft.com/office/drawing/2015/10/21/chartex" xmlns:cx3="http://schemas.microsoft.com/office/drawing/2016/5/9/chartex" xmlns:cx4="http://schemas.microsoft.com/office/drawing/2016/5/10/chartex" xmlns:cx5="http://schemas.microsoft.com/office/drawing/2016/5/11/chartex" xmlns:cx6="http://schemas.microsoft.com/office/drawing/2016/5/12/chartex" xmlns:cx7="http://schemas.microsoft.com/office/drawing/2016/5/13/chartex" xmlns:cx8="http://schemas.microsoft.com/office/drawing/2016/5/14/chartex" xmlns:mc="http://schemas.openxmlformats.org/markup-compatibility/2006" xmlns:aink="http://schemas.microsoft.com/office/drawing/2016/ink" xmlns:am3d="http://schemas.microsoft.com/office/drawing/2017/model3d" xmlns:o="urn:schemas-microsoft-com:office:office" xmlns:oel="http://schemas.microsoft.com/office/2019/extlst" xmlns:r="http://schemas.openxmlformats.org/officeDocument/2006/relationships" xmlns:m="http://schemas.openxmlformats.org/officeDocument/2006/math" xmlns:v="urn:schemas-microsoft-com:vml" xmlns:wp14="http://schemas.microsoft.com/office/word/2010/wordprocessingDrawing" xmlns:wp="http://schemas.openxmlformats.org/drawingml/2006/wordprocessingDrawing" xmlns:w10="urn:schemas-microsoft-com:office:word" xmlns:w="http://schemas.openxmlformats.org/wordprocessingml/2006/main" xmlns:w14="http://schemas.microsoft.com/office/word/2010/wordml" xmlns:w15="http://schemas.microsoft.com/office/word/2012/wordml" xmlns:w16cex="http://schemas.microsoft.com/office/word/2018/wordml/cex" xmlns:w16cid="http://schemas.microsoft.com/office/word/2016/wordml/cid" xmlns:w16="http://schemas.microsoft.com/office/word/2018/wordml" xmlns:w16du="http://schemas.microsoft.com/office/word/2023/wordml/word16du" xmlns:w16sdtdh="http://schemas.microsoft.com/office/word/2020/wordml/sdtdatahash" xmlns:w16se="http://schemas.microsoft.com/office/word/2015/wordml/symex" xmlns:wpg="http://schemas.microsoft.com/office/word/2010/wordprocessingGroup" xmlns:wpi="http://schemas.microsoft.com/office/word/2010/wordprocessingInk" xmlns:wne="http://schemas.microsoft.com/office/word/2006/wordml" xmlns:wps="http://schemas.microsoft.com/office/word/2010/wordprocessingShape" mc:Ignorable="w14 w15 w16se w16cid w16 w16cex w16sdtdh w16du wp14">
   <w:abstractNum w:abstractNumId="0" w15:restartNumberingAfterBreak="0">
     <w:nsid w:val="2816117A"/>
     <w:multiLevelType w:val="hybridMultilevel"/>
@@ -642,6 +848,95 @@
     </w:lvl>
   </w:abstractNum>
   <w:abstractNum w:abstractNumId="2" w15:restartNumberingAfterBreak="0">
+    <w:nsid w:val="626C023B"/>
+    <w:multiLevelType w:val="hybridMultilevel"/>
+    <w:tmpl w:val="7BC46AFA"/>
+    <w:lvl w:ilvl="0" w:tplc="40090011">
+      <w:start w:val="1"/>
+      <w:numFmt w:val="decimal"/>
+      <w:lvlText w:val="%1)"/>
+      <w:lvlJc w:val="left"/>
+      <w:pPr>
+        <w:ind w:left="720" w:hanging="360"/>
+      </w:pPr>
+      <w:rPr>
+        <w:rFonts w:hint="default"/>
+      </w:rPr>
+    </w:lvl>
+    <w:lvl w:ilvl="1" w:tplc="40090019" w:tentative="1">
+      <w:start w:val="1"/>
+      <w:numFmt w:val="lowerLetter"/>
+      <w:lvlText w:val="%2."/>
+      <w:lvlJc w:val="left"/>
+      <w:pPr>
+        <w:ind w:left="1440" w:hanging="360"/>
+      </w:pPr>
+    </w:lvl>
+    <w:lvl w:ilvl="2" w:tplc="4009001B" w:tentative="1">
+      <w:start w:val="1"/>
+      <w:numFmt w:val="lowerRoman"/>
+      <w:lvlText w:val="%3."/>
+      <w:lvlJc w:val="right"/>
+      <w:pPr>
+        <w:ind w:left="2160" w:hanging="180"/>
+      </w:pPr>
+    </w:lvl>
+    <w:lvl w:ilvl="3" w:tplc="4009000F" w:tentative="1">
+      <w:start w:val="1"/>
+      <w:numFmt w:val="decimal"/>
+      <w:lvlText w:val="%4."/>
+      <w:lvlJc w:val="left"/>
+      <w:pPr>
+        <w:ind w:left="2880" w:hanging="360"/>
+      </w:pPr>
+    </w:lvl>
+    <w:lvl w:ilvl="4" w:tplc="40090019" w:tentative="1">
+      <w:start w:val="1"/>
+      <w:numFmt w:val="lowerLetter"/>
+      <w:lvlText w:val="%5."/>
+      <w:lvlJc w:val="left"/>
+      <w:pPr>
+        <w:ind w:left="3600" w:hanging="360"/>
+      </w:pPr>
+    </w:lvl>
+    <w:lvl w:ilvl="5" w:tplc="4009001B" w:tentative="1">
+      <w:start w:val="1"/>
+      <w:numFmt w:val="lowerRoman"/>
+      <w:lvlText w:val="%6."/>
+      <w:lvlJc w:val="right"/>
+      <w:pPr>
+        <w:ind w:left="4320" w:hanging="180"/>
+      </w:pPr>
+    </w:lvl>
+    <w:lvl w:ilvl="6" w:tplc="4009000F" w:tentative="1">
+      <w:start w:val="1"/>
+      <w:numFmt w:val="decimal"/>
+      <w:lvlText w:val="%7."/>
+      <w:lvlJc w:val="left"/>
+      <w:pPr>
+        <w:ind w:left="5040" w:hanging="360"/>
+      </w:pPr>
+    </w:lvl>
+    <w:lvl w:ilvl="7" w:tplc="40090019" w:tentative="1">
+      <w:start w:val="1"/>
+      <w:numFmt w:val="lowerLetter"/>
+      <w:lvlText w:val="%8."/>
+      <w:lvlJc w:val="left"/>
+      <w:pPr>
+        <w:ind w:left="5760" w:hanging="360"/>
+      </w:pPr>
+    </w:lvl>
+    <w:lvl w:ilvl="8" w:tplc="4009001B" w:tentative="1">
+      <w:start w:val="1"/>
+      <w:numFmt w:val="lowerRoman"/>
+      <w:lvlText w:val="%9."/>
+      <w:lvlJc w:val="right"/>
+      <w:pPr>
+        <w:ind w:left="6480" w:hanging="180"/>
+      </w:pPr>
+    </w:lvl>
+  </w:abstractNum>
+  <w:abstractNum w:abstractNumId="3" w15:restartNumberingAfterBreak="0">
     <w:nsid w:val="6E3F2329"/>
     <w:multiLevelType w:val="hybridMultilevel"/>
     <w:tmpl w:val="314ED33A"/>
@@ -734,16 +1029,19 @@
     <w:abstractNumId w:val="0"/>
   </w:num>
   <w:num w:numId="2" w16cid:durableId="81416979">
-    <w:abstractNumId w:val="2"/>
+    <w:abstractNumId w:val="3"/>
   </w:num>
   <w:num w:numId="3" w16cid:durableId="910626049">
     <w:abstractNumId w:val="1"/>
+  </w:num>
+  <w:num w:numId="4" w16cid:durableId="187255864">
+    <w:abstractNumId w:val="2"/>
   </w:num>
 </w:numbering>
 </file>
 
 <file path=word/styles.xml><?xml version="1.0" encoding="utf-8"?>
-<w:styles xmlns:mc="http://schemas.openxmlformats.org/markup-compatibility/2006" xmlns:r="http://schemas.openxmlformats.org/officeDocument/2006/relationships" xmlns:w="http://schemas.openxmlformats.org/wordprocessingml/2006/main" xmlns:w14="http://schemas.microsoft.com/office/word/2010/wordml" xmlns:w15="http://schemas.microsoft.com/office/word/2012/wordml" xmlns:w16cex="http://schemas.microsoft.com/office/word/2018/wordml/cex" xmlns:w16cid="http://schemas.microsoft.com/office/word/2016/wordml/cid" xmlns:w16="http://schemas.microsoft.com/office/word/2018/wordml" xmlns:w16sdtdh="http://schemas.microsoft.com/office/word/2020/wordml/sdtdatahash" xmlns:w16se="http://schemas.microsoft.com/office/word/2015/wordml/symex" mc:Ignorable="w14 w15 w16se w16cid w16 w16cex w16sdtdh">
+<w:styles xmlns:mc="http://schemas.openxmlformats.org/markup-compatibility/2006" xmlns:r="http://schemas.openxmlformats.org/officeDocument/2006/relationships" xmlns:w="http://schemas.openxmlformats.org/wordprocessingml/2006/main" xmlns:w14="http://schemas.microsoft.com/office/word/2010/wordml" xmlns:w15="http://schemas.microsoft.com/office/word/2012/wordml" xmlns:w16cex="http://schemas.microsoft.com/office/word/2018/wordml/cex" xmlns:w16cid="http://schemas.microsoft.com/office/word/2016/wordml/cid" xmlns:w16="http://schemas.microsoft.com/office/word/2018/wordml" xmlns:w16du="http://schemas.microsoft.com/office/word/2023/wordml/word16du" xmlns:w16sdtdh="http://schemas.microsoft.com/office/word/2020/wordml/sdtdatahash" xmlns:w16se="http://schemas.microsoft.com/office/word/2015/wordml/symex" mc:Ignorable="w14 w15 w16se w16cid w16 w16cex w16sdtdh w16du">
   <w:docDefaults>
     <w:rPrDefault>
       <w:rPr>

</xml_diff>